<commit_message>
feature:package.sh add sharelibrary path
</commit_message>
<xml_diff>
--- a/doc/CMakeList-config.docx
+++ b/doc/CMakeList-config.docx
@@ -5704,13 +5704,13 @@
           <w:lang w:val="en-US" w:eastAsia="zh-CN"/>
         </w:rPr>
       </w:pPr>
-      <w:bookmarkStart w:id="0" w:name="_Toc1331519268_WPSOffice_Level1"/>
+      <w:bookmarkStart w:id="0" w:name="_Toc1851699131"/>
       <w:bookmarkStart w:id="1" w:name="_Toc285276988"/>
-      <w:bookmarkStart w:id="2" w:name="_Toc500594976"/>
-      <w:bookmarkStart w:id="3" w:name="_Toc406290948_WPSOffice_Level1"/>
-      <w:bookmarkStart w:id="4" w:name="_Toc1851699131"/>
-      <w:bookmarkStart w:id="5" w:name="_Toc901236370_WPSOffice_Level1"/>
-      <w:bookmarkStart w:id="6" w:name="_Toc1271994106"/>
+      <w:bookmarkStart w:id="2" w:name="_Toc406290948_WPSOffice_Level1"/>
+      <w:bookmarkStart w:id="3" w:name="_Toc500594976"/>
+      <w:bookmarkStart w:id="4" w:name="_Toc1271994106"/>
+      <w:bookmarkStart w:id="5" w:name="_Toc1331519268_WPSOffice_Level1"/>
+      <w:bookmarkStart w:id="6" w:name="_Toc901236370_WPSOffice_Level1"/>
       <w:bookmarkStart w:id="7" w:name="_Toc811247159"/>
       <w:r>
         <w:rPr>
@@ -5760,12 +5760,12 @@
           <w:lang w:val="en-US" w:eastAsia="zh-CN"/>
         </w:rPr>
       </w:pPr>
-      <w:bookmarkStart w:id="8" w:name="_Toc1072503136_WPSOffice_Level1"/>
-      <w:bookmarkStart w:id="9" w:name="_Toc1037684460"/>
+      <w:bookmarkStart w:id="8" w:name="_Toc1366479095_WPSOffice_Level1"/>
+      <w:bookmarkStart w:id="9" w:name="_Toc506219266_WPSOffice_Level1"/>
       <w:bookmarkStart w:id="10" w:name="_Toc227362835"/>
-      <w:bookmarkStart w:id="11" w:name="_Toc1366479095_WPSOffice_Level1"/>
-      <w:bookmarkStart w:id="12" w:name="_Toc506219266_WPSOffice_Level1"/>
-      <w:bookmarkStart w:id="13" w:name="_Toc1713190763"/>
+      <w:bookmarkStart w:id="11" w:name="_Toc1072503136_WPSOffice_Level1"/>
+      <w:bookmarkStart w:id="12" w:name="_Toc1713190763"/>
+      <w:bookmarkStart w:id="13" w:name="_Toc1037684460"/>
       <w:bookmarkStart w:id="14" w:name="_Toc1725676044"/>
       <w:bookmarkStart w:id="15" w:name="_Toc2068047628"/>
       <w:r>
@@ -5921,13 +5921,13 @@
           <w:lang w:val="en" w:eastAsia="zh-CN"/>
         </w:rPr>
       </w:pPr>
-      <w:bookmarkStart w:id="16" w:name="_Toc1072503136_WPSOffice_Level2"/>
-      <w:bookmarkStart w:id="17" w:name="_Toc1366479095_WPSOffice_Level2"/>
-      <w:bookmarkStart w:id="18" w:name="_Toc1406601501"/>
-      <w:bookmarkStart w:id="19" w:name="_Toc506219266_WPSOffice_Level2"/>
-      <w:bookmarkStart w:id="20" w:name="_Toc1168882060"/>
-      <w:bookmarkStart w:id="21" w:name="_Toc938094620"/>
-      <w:bookmarkStart w:id="22" w:name="_Toc759578632"/>
+      <w:bookmarkStart w:id="16" w:name="_Toc1366479095_WPSOffice_Level2"/>
+      <w:bookmarkStart w:id="17" w:name="_Toc1072503136_WPSOffice_Level2"/>
+      <w:bookmarkStart w:id="18" w:name="_Toc1168882060"/>
+      <w:bookmarkStart w:id="19" w:name="_Toc759578632"/>
+      <w:bookmarkStart w:id="20" w:name="_Toc506219266_WPSOffice_Level2"/>
+      <w:bookmarkStart w:id="21" w:name="_Toc1406601501"/>
+      <w:bookmarkStart w:id="22" w:name="_Toc938094620"/>
       <w:r>
         <w:rPr>
           <w:rFonts w:hint="eastAsia"/>
@@ -6376,10 +6376,10 @@
           <w:lang w:val="en" w:eastAsia="zh-CN"/>
         </w:rPr>
       </w:pPr>
-      <w:bookmarkStart w:id="23" w:name="_Toc478711388"/>
-      <w:bookmarkStart w:id="24" w:name="_Toc622139737"/>
-      <w:bookmarkStart w:id="25" w:name="_Toc1554288725_WPSOffice_Level2"/>
-      <w:bookmarkStart w:id="26" w:name="_Toc2016016447"/>
+      <w:bookmarkStart w:id="23" w:name="_Toc622139737"/>
+      <w:bookmarkStart w:id="24" w:name="_Toc478711388"/>
+      <w:bookmarkStart w:id="25" w:name="_Toc2016016447"/>
+      <w:bookmarkStart w:id="26" w:name="_Toc1554288725_WPSOffice_Level2"/>
       <w:r>
         <w:rPr>
           <w:rFonts w:hint="default"/>
@@ -6558,10 +6558,10 @@
           <w:lang w:val="en" w:eastAsia="zh-CN"/>
         </w:rPr>
       </w:pPr>
-      <w:bookmarkStart w:id="27" w:name="_Toc1431725975"/>
-      <w:bookmarkStart w:id="28" w:name="_Toc1388032034"/>
-      <w:bookmarkStart w:id="29" w:name="_Toc1630608026_WPSOffice_Level2"/>
-      <w:bookmarkStart w:id="30" w:name="_Toc1647669843"/>
+      <w:bookmarkStart w:id="27" w:name="_Toc1388032034"/>
+      <w:bookmarkStart w:id="28" w:name="_Toc1431725975"/>
+      <w:bookmarkStart w:id="29" w:name="_Toc1647669843"/>
+      <w:bookmarkStart w:id="30" w:name="_Toc1630608026_WPSOffice_Level2"/>
       <w:r>
         <w:rPr>
           <w:rFonts w:hint="default"/>
@@ -6873,10 +6873,10 @@
           <w:lang w:val="en" w:eastAsia="zh-CN"/>
         </w:rPr>
       </w:pPr>
-      <w:bookmarkStart w:id="31" w:name="_Toc2110072892_WPSOffice_Level2"/>
-      <w:bookmarkStart w:id="32" w:name="_Toc922808328"/>
+      <w:bookmarkStart w:id="31" w:name="_Toc922808328"/>
+      <w:bookmarkStart w:id="32" w:name="_Toc1803827448"/>
       <w:bookmarkStart w:id="33" w:name="_Toc1850625223"/>
-      <w:bookmarkStart w:id="34" w:name="_Toc1803827448"/>
+      <w:bookmarkStart w:id="34" w:name="_Toc2110072892_WPSOffice_Level2"/>
       <w:r>
         <w:rPr>
           <w:rFonts w:hint="eastAsia"/>
@@ -7780,12 +7780,12 @@
           <w:lang w:val="en-US" w:eastAsia="zh-CN"/>
         </w:rPr>
       </w:pPr>
-      <w:bookmarkStart w:id="35" w:name="_Toc2055247194_WPSOffice_Level2"/>
-      <w:bookmarkStart w:id="36" w:name="_Toc809570318"/>
-      <w:bookmarkStart w:id="37" w:name="_Toc181892388_WPSOffice_Level2"/>
-      <w:bookmarkStart w:id="38" w:name="_Toc1254480024"/>
-      <w:bookmarkStart w:id="39" w:name="_Toc565588554"/>
-      <w:bookmarkStart w:id="40" w:name="_Toc1470083955"/>
+      <w:bookmarkStart w:id="35" w:name="_Toc809570318"/>
+      <w:bookmarkStart w:id="36" w:name="_Toc181892388_WPSOffice_Level2"/>
+      <w:bookmarkStart w:id="37" w:name="_Toc1470083955"/>
+      <w:bookmarkStart w:id="38" w:name="_Toc2055247194_WPSOffice_Level2"/>
+      <w:bookmarkStart w:id="39" w:name="_Toc1254480024"/>
+      <w:bookmarkStart w:id="40" w:name="_Toc565588554"/>
       <w:r>
         <w:rPr>
           <w:rFonts w:hint="eastAsia"/>
@@ -7996,8 +7996,8 @@
       </w:pPr>
       <w:bookmarkStart w:id="41" w:name="_Toc1639907201"/>
       <w:bookmarkStart w:id="42" w:name="_Toc908592257_WPSOffice_Level2"/>
-      <w:bookmarkStart w:id="43" w:name="_Toc1035431589"/>
-      <w:bookmarkStart w:id="44" w:name="_Toc1545003549"/>
+      <w:bookmarkStart w:id="43" w:name="_Toc1545003549"/>
+      <w:bookmarkStart w:id="44" w:name="_Toc1035431589"/>
       <w:r>
         <w:rPr>
           <w:rFonts w:hint="eastAsia"/>
@@ -8801,9 +8801,9 @@
           <w:lang w:val="en-US" w:eastAsia="zh-CN"/>
         </w:rPr>
       </w:pPr>
-      <w:bookmarkStart w:id="45" w:name="_Toc1521862552"/>
-      <w:bookmarkStart w:id="46" w:name="_Toc143225002_WPSOffice_Level1"/>
-      <w:bookmarkStart w:id="47" w:name="_Toc2055247194_WPSOffice_Level1"/>
+      <w:bookmarkStart w:id="45" w:name="_Toc2055247194_WPSOffice_Level1"/>
+      <w:bookmarkStart w:id="46" w:name="_Toc1521862552"/>
+      <w:bookmarkStart w:id="47" w:name="_Toc143225002_WPSOffice_Level1"/>
     </w:p>
     <w:p>
       <w:pPr>
@@ -9401,10 +9401,10 @@
           <w:lang w:val="en" w:eastAsia="zh-CN"/>
         </w:rPr>
       </w:pPr>
-      <w:bookmarkStart w:id="48" w:name="_Toc565950831"/>
-      <w:bookmarkStart w:id="49" w:name="_Toc152980544"/>
-      <w:bookmarkStart w:id="50" w:name="_Toc1922291710_WPSOffice_Level2"/>
-      <w:bookmarkStart w:id="51" w:name="_Toc1879630198"/>
+      <w:bookmarkStart w:id="48" w:name="_Toc152980544"/>
+      <w:bookmarkStart w:id="49" w:name="_Toc1922291710_WPSOffice_Level2"/>
+      <w:bookmarkStart w:id="50" w:name="_Toc1879630198"/>
+      <w:bookmarkStart w:id="51" w:name="_Toc565950831"/>
       <w:r>
         <w:rPr>
           <w:rFonts w:hint="eastAsia"/>
@@ -10937,10 +10937,10 @@
           <w:lang w:val="en" w:eastAsia="zh-CN"/>
         </w:rPr>
       </w:pPr>
-      <w:bookmarkStart w:id="56" w:name="_Toc1231956791_WPSOffice_Level2"/>
-      <w:bookmarkStart w:id="57" w:name="_Toc1734010295"/>
-      <w:bookmarkStart w:id="58" w:name="_Toc1164472114"/>
-      <w:bookmarkStart w:id="59" w:name="_Toc1415268895"/>
+      <w:bookmarkStart w:id="56" w:name="_Toc1415268895"/>
+      <w:bookmarkStart w:id="57" w:name="_Toc1164472114"/>
+      <w:bookmarkStart w:id="58" w:name="_Toc1734010295"/>
+      <w:bookmarkStart w:id="59" w:name="_Toc1231956791_WPSOffice_Level2"/>
       <w:r>
         <w:rPr>
           <w:rFonts w:hint="default"/>
@@ -11082,10 +11082,10 @@
           <w:lang w:val="en" w:eastAsia="zh-CN"/>
         </w:rPr>
       </w:pPr>
-      <w:bookmarkStart w:id="60" w:name="_Toc976127389"/>
-      <w:bookmarkStart w:id="61" w:name="_Toc1753703135_WPSOffice_Level2"/>
-      <w:bookmarkStart w:id="62" w:name="_Toc196698294"/>
-      <w:bookmarkStart w:id="63" w:name="_Toc1980242409"/>
+      <w:bookmarkStart w:id="60" w:name="_Toc1980242409"/>
+      <w:bookmarkStart w:id="61" w:name="_Toc196698294"/>
+      <w:bookmarkStart w:id="62" w:name="_Toc1753703135_WPSOffice_Level2"/>
+      <w:bookmarkStart w:id="63" w:name="_Toc976127389"/>
       <w:r>
         <w:rPr>
           <w:rFonts w:hint="eastAsia"/>
@@ -12460,10 +12460,10 @@
           <w:lang w:val="en" w:eastAsia="zh-CN"/>
         </w:rPr>
       </w:pPr>
-      <w:bookmarkStart w:id="64" w:name="_Toc184316094_WPSOffice_Level2"/>
-      <w:bookmarkStart w:id="65" w:name="_Toc1445450119"/>
-      <w:bookmarkStart w:id="66" w:name="_Toc999164925"/>
-      <w:bookmarkStart w:id="67" w:name="_Toc1241923758"/>
+      <w:bookmarkStart w:id="64" w:name="_Toc1241923758"/>
+      <w:bookmarkStart w:id="65" w:name="_Toc999164925"/>
+      <w:bookmarkStart w:id="66" w:name="_Toc1445450119"/>
+      <w:bookmarkStart w:id="67" w:name="_Toc184316094_WPSOffice_Level2"/>
       <w:r>
         <w:rPr>
           <w:rFonts w:hint="eastAsia"/>
@@ -12492,10 +12492,10 @@
           <w:lang w:val="en-US" w:eastAsia="zh-CN"/>
         </w:rPr>
       </w:pPr>
-      <w:bookmarkStart w:id="68" w:name="_Toc2071521250"/>
-      <w:bookmarkStart w:id="69" w:name="_Toc213585791"/>
-      <w:bookmarkStart w:id="70" w:name="_Toc108833840_WPSOffice_Level2"/>
-      <w:bookmarkStart w:id="71" w:name="_Toc1738955577"/>
+      <w:bookmarkStart w:id="68" w:name="_Toc1738955577"/>
+      <w:bookmarkStart w:id="69" w:name="_Toc108833840_WPSOffice_Level2"/>
+      <w:bookmarkStart w:id="70" w:name="_Toc2071521250"/>
+      <w:bookmarkStart w:id="71" w:name="_Toc213585791"/>
       <w:r>
         <w:rPr>
           <w:rFonts w:hint="default"/>
@@ -12723,10 +12723,10 @@
           <w:lang w:val="en" w:eastAsia="zh-CN"/>
         </w:rPr>
       </w:pPr>
-      <w:bookmarkStart w:id="72" w:name="_Toc541294409_WPSOffice_Level2"/>
-      <w:bookmarkStart w:id="73" w:name="_Toc1027526239"/>
-      <w:bookmarkStart w:id="74" w:name="_Toc1668421253"/>
-      <w:bookmarkStart w:id="75" w:name="_Toc536351307"/>
+      <w:bookmarkStart w:id="72" w:name="_Toc1668421253"/>
+      <w:bookmarkStart w:id="73" w:name="_Toc536351307"/>
+      <w:bookmarkStart w:id="74" w:name="_Toc1027526239"/>
+      <w:bookmarkStart w:id="75" w:name="_Toc541294409_WPSOffice_Level2"/>
       <w:r>
         <w:rPr>
           <w:rFonts w:hint="eastAsia"/>
@@ -13335,9 +13335,9 @@
           <w:lang w:val="en-US" w:eastAsia="zh-CN"/>
         </w:rPr>
       </w:pPr>
-      <w:bookmarkStart w:id="80" w:name="_Toc2054686772_WPSOffice_Level2"/>
-      <w:bookmarkStart w:id="81" w:name="_Toc858329390"/>
-      <w:bookmarkStart w:id="82" w:name="_Toc617120128"/>
+      <w:bookmarkStart w:id="80" w:name="_Toc858329390"/>
+      <w:bookmarkStart w:id="81" w:name="_Toc617120128"/>
+      <w:bookmarkStart w:id="82" w:name="_Toc2054686772_WPSOffice_Level2"/>
       <w:bookmarkStart w:id="83" w:name="_Toc1540469936"/>
       <w:r>
         <w:rPr>
@@ -14397,11 +14397,11 @@
           <w:lang w:val="en-US" w:eastAsia="zh-CN"/>
         </w:rPr>
       </w:pPr>
-      <w:bookmarkStart w:id="84" w:name="_Toc156130831"/>
+      <w:bookmarkStart w:id="84" w:name="_Toc2061597688"/>
       <w:bookmarkStart w:id="85" w:name="_Toc1554288725_WPSOffice_Level1"/>
-      <w:bookmarkStart w:id="86" w:name="_Toc2061597688"/>
-      <w:bookmarkStart w:id="87" w:name="_Toc273623795"/>
-      <w:bookmarkStart w:id="88" w:name="_Toc962651019"/>
+      <w:bookmarkStart w:id="86" w:name="_Toc962651019"/>
+      <w:bookmarkStart w:id="87" w:name="_Toc156130831"/>
+      <w:bookmarkStart w:id="88" w:name="_Toc273623795"/>
       <w:r>
         <w:rPr>
           <w:rFonts w:hint="eastAsia"/>
@@ -14438,10 +14438,10 @@
           <w:lang w:val="en" w:eastAsia="zh-CN"/>
         </w:rPr>
       </w:pPr>
-      <w:bookmarkStart w:id="89" w:name="_Toc256772262_WPSOffice_Level2"/>
-      <w:bookmarkStart w:id="90" w:name="_Toc206427709"/>
+      <w:bookmarkStart w:id="89" w:name="_Toc1463712457"/>
+      <w:bookmarkStart w:id="90" w:name="_Toc256772262_WPSOffice_Level2"/>
       <w:bookmarkStart w:id="91" w:name="_Toc1235800767"/>
-      <w:bookmarkStart w:id="92" w:name="_Toc1463712457"/>
+      <w:bookmarkStart w:id="92" w:name="_Toc206427709"/>
       <w:r>
         <w:rPr>
           <w:rFonts w:hint="eastAsia"/>
@@ -16761,8 +16761,8 @@
         </w:rPr>
       </w:pPr>
       <w:bookmarkStart w:id="96" w:name="_Toc2058866302_WPSOffice_Level2"/>
-      <w:bookmarkStart w:id="97" w:name="_Toc1762059243"/>
-      <w:bookmarkStart w:id="98" w:name="_Toc275103028"/>
+      <w:bookmarkStart w:id="97" w:name="_Toc275103028"/>
+      <w:bookmarkStart w:id="98" w:name="_Toc1762059243"/>
       <w:bookmarkStart w:id="99" w:name="_Toc1832549861"/>
       <w:r>
         <w:rPr>
@@ -16819,9 +16819,9 @@
         </w:rPr>
       </w:pPr>
       <w:bookmarkStart w:id="104" w:name="_Toc439700600"/>
-      <w:bookmarkStart w:id="105" w:name="_Toc545141333"/>
-      <w:bookmarkStart w:id="106" w:name="_Toc427662498_WPSOffice_Level2"/>
-      <w:bookmarkStart w:id="107" w:name="_Toc703219284"/>
+      <w:bookmarkStart w:id="105" w:name="_Toc427662498_WPSOffice_Level2"/>
+      <w:bookmarkStart w:id="106" w:name="_Toc703219284"/>
+      <w:bookmarkStart w:id="107" w:name="_Toc545141333"/>
       <w:r>
         <w:rPr>
           <w:rFonts w:hint="eastAsia"/>
@@ -16951,7 +16951,84 @@
           <w:rFonts w:hint="default"/>
           <w:lang w:val="en" w:eastAsia="zh-CN"/>
         </w:rPr>
-        <w:t>该命令产生工程的安装规则。安装期间</w:t>
+        <w:t>该命令产生工程的安装规则。</w:t>
+      </w:r>
+      <w:r>
+        <w:rPr>
+          <w:rFonts w:hint="eastAsia"/>
+          <w:lang w:val="en" w:eastAsia="zh-CN"/>
+        </w:rPr>
+        <w:t>在对应的</w:t>
+      </w:r>
+      <w:r>
+        <w:rPr>
+          <w:rFonts w:hint="eastAsia"/>
+          <w:lang w:val="en-US" w:eastAsia="zh-CN"/>
+        </w:rPr>
+        <w:t>bui</w:t>
+      </w:r>
+      <w:r>
+        <w:rPr>
+          <w:rFonts w:hint="default"/>
+          <w:lang w:val="en" w:eastAsia="zh-CN"/>
+        </w:rPr>
+        <w:t xml:space="preserve">ld </w:t>
+      </w:r>
+      <w:r>
+        <w:rPr>
+          <w:rFonts w:hint="eastAsia"/>
+          <w:lang w:val="en" w:eastAsia="zh-CN"/>
+        </w:rPr>
+        <w:t>目录下该命令会产生一个</w:t>
+      </w:r>
+      <w:r>
+        <w:rPr>
+          <w:rFonts w:hint="eastAsia"/>
+          <w:lang w:val="en-US" w:eastAsia="zh-CN"/>
+        </w:rPr>
+        <w:t>c</w:t>
+      </w:r>
+      <w:r>
+        <w:rPr>
+          <w:rFonts w:hint="default"/>
+          <w:lang w:val="en" w:eastAsia="zh-CN"/>
+        </w:rPr>
+        <w:t>make_in</w:t>
+      </w:r>
+      <w:r>
+        <w:rPr>
+          <w:rFonts w:hint="eastAsia"/>
+          <w:lang w:val="en-US" w:eastAsia="zh-CN"/>
+        </w:rPr>
+        <w:t xml:space="preserve"> </w:t>
+      </w:r>
+      <w:r>
+        <w:rPr>
+          <w:rFonts w:hint="default"/>
+          <w:lang w:val="en" w:eastAsia="zh-CN"/>
+        </w:rPr>
+        <w:t>stall</w:t>
+      </w:r>
+      <w:r>
+        <w:rPr>
+          <w:rFonts w:hint="eastAsia"/>
+          <w:lang w:val="en-US" w:eastAsia="zh-CN"/>
+        </w:rPr>
+        <w:t xml:space="preserve"> </w:t>
+      </w:r>
+      <w:r>
+        <w:rPr>
+          <w:rFonts w:hint="default"/>
+          <w:lang w:val="en" w:eastAsia="zh-CN"/>
+        </w:rPr>
+        <w:t>.cmake</w:t>
+      </w:r>
+      <w:r>
+        <w:rPr>
+          <w:rFonts w:hint="eastAsia"/>
+          <w:lang w:val="en" w:eastAsia="zh-CN"/>
+        </w:rPr>
+        <w:t>文件；</w:t>
       </w:r>
     </w:p>
     <w:p>
@@ -16972,9 +17049,9 @@
         </w:rPr>
       </w:pPr>
       <w:bookmarkStart w:id="108" w:name="_Toc1688303126"/>
-      <w:bookmarkStart w:id="109" w:name="_Toc212664618"/>
+      <w:bookmarkStart w:id="109" w:name="_Toc98483159"/>
       <w:bookmarkStart w:id="110" w:name="_Toc1792110686_WPSOffice_Level2"/>
-      <w:bookmarkStart w:id="111" w:name="_Toc98483159"/>
+      <w:bookmarkStart w:id="111" w:name="_Toc212664618"/>
       <w:r>
         <w:rPr>
           <w:rFonts w:hint="eastAsia"/>
@@ -17571,9 +17648,9 @@
           <w:lang w:val="en" w:eastAsia="zh-CN"/>
         </w:rPr>
       </w:pPr>
-      <w:bookmarkStart w:id="112" w:name="_Toc368450842"/>
-      <w:bookmarkStart w:id="113" w:name="_Toc1153104714"/>
-      <w:bookmarkStart w:id="114" w:name="_Toc1902871748_WPSOffice_Level2"/>
+      <w:bookmarkStart w:id="112" w:name="_Toc1153104714"/>
+      <w:bookmarkStart w:id="113" w:name="_Toc1902871748_WPSOffice_Level2"/>
+      <w:bookmarkStart w:id="114" w:name="_Toc368450842"/>
       <w:bookmarkStart w:id="115" w:name="_Toc1812761554"/>
       <w:r>
         <w:rPr>
@@ -19515,12 +19592,6 @@
             <w:insideH w:val="single" w:color="auto" w:sz="4" w:space="0"/>
             <w:insideV w:val="single" w:color="auto" w:sz="4" w:space="0"/>
           </w:tblBorders>
-          <w:tblCellMar>
-            <w:top w:w="0" w:type="dxa"/>
-            <w:left w:w="108" w:type="dxa"/>
-            <w:bottom w:w="0" w:type="dxa"/>
-            <w:right w:w="108" w:type="dxa"/>
-          </w:tblCellMar>
         </w:tblPrEx>
         <w:tc>
           <w:tcPr>
@@ -19602,12 +19673,6 @@
             <w:insideH w:val="single" w:color="auto" w:sz="4" w:space="0"/>
             <w:insideV w:val="single" w:color="auto" w:sz="4" w:space="0"/>
           </w:tblBorders>
-          <w:tblCellMar>
-            <w:top w:w="0" w:type="dxa"/>
-            <w:left w:w="108" w:type="dxa"/>
-            <w:bottom w:w="0" w:type="dxa"/>
-            <w:right w:w="108" w:type="dxa"/>
-          </w:tblCellMar>
         </w:tblPrEx>
         <w:tc>
           <w:tcPr>
@@ -19699,12 +19764,6 @@
             <w:insideH w:val="single" w:color="auto" w:sz="4" w:space="0"/>
             <w:insideV w:val="single" w:color="auto" w:sz="4" w:space="0"/>
           </w:tblBorders>
-          <w:tblCellMar>
-            <w:top w:w="0" w:type="dxa"/>
-            <w:left w:w="108" w:type="dxa"/>
-            <w:bottom w:w="0" w:type="dxa"/>
-            <w:right w:w="108" w:type="dxa"/>
-          </w:tblCellMar>
         </w:tblPrEx>
         <w:tc>
           <w:tcPr>
@@ -19796,12 +19855,6 @@
             <w:insideH w:val="single" w:color="auto" w:sz="4" w:space="0"/>
             <w:insideV w:val="single" w:color="auto" w:sz="4" w:space="0"/>
           </w:tblBorders>
-          <w:tblCellMar>
-            <w:top w:w="0" w:type="dxa"/>
-            <w:left w:w="108" w:type="dxa"/>
-            <w:bottom w:w="0" w:type="dxa"/>
-            <w:right w:w="108" w:type="dxa"/>
-          </w:tblCellMar>
         </w:tblPrEx>
         <w:tc>
           <w:tcPr>
@@ -19894,12 +19947,6 @@
             <w:insideH w:val="single" w:color="auto" w:sz="4" w:space="0"/>
             <w:insideV w:val="single" w:color="auto" w:sz="4" w:space="0"/>
           </w:tblBorders>
-          <w:tblCellMar>
-            <w:top w:w="0" w:type="dxa"/>
-            <w:left w:w="108" w:type="dxa"/>
-            <w:bottom w:w="0" w:type="dxa"/>
-            <w:right w:w="108" w:type="dxa"/>
-          </w:tblCellMar>
         </w:tblPrEx>
         <w:tc>
           <w:tcPr>
@@ -19991,12 +20038,6 @@
             <w:insideH w:val="single" w:color="auto" w:sz="4" w:space="0"/>
             <w:insideV w:val="single" w:color="auto" w:sz="4" w:space="0"/>
           </w:tblBorders>
-          <w:tblCellMar>
-            <w:top w:w="0" w:type="dxa"/>
-            <w:left w:w="108" w:type="dxa"/>
-            <w:bottom w:w="0" w:type="dxa"/>
-            <w:right w:w="108" w:type="dxa"/>
-          </w:tblCellMar>
         </w:tblPrEx>
         <w:tc>
           <w:tcPr>
@@ -21967,7 +22008,77 @@
           <w:rFonts w:hint="eastAsia"/>
           <w:lang w:val="en" w:eastAsia="zh-CN"/>
         </w:rPr>
-        <w:t>从当前构建树输出</w:t>
+        <w:t>创建一个名称为</w:t>
+      </w:r>
+      <w:r>
+        <w:rPr>
+          <w:rFonts w:hint="default"/>
+          <w:lang w:val="en" w:eastAsia="zh-CN"/>
+        </w:rPr>
+        <w:t>&lt;filena me&gt;.cmake</w:t>
+      </w:r>
+      <w:r>
+        <w:rPr>
+          <w:rFonts w:hint="eastAsia"/>
+          <w:lang w:val="en" w:eastAsia="zh-CN"/>
+        </w:rPr>
+        <w:t>文件，该文件会被外部工程</w:t>
+      </w:r>
+      <w:r>
+        <w:rPr>
+          <w:rFonts w:hint="eastAsia"/>
+          <w:lang w:val="en-US" w:eastAsia="zh-CN"/>
+        </w:rPr>
+        <w:t>in</w:t>
+      </w:r>
+      <w:r>
+        <w:rPr>
+          <w:rFonts w:hint="default"/>
+          <w:lang w:val="en" w:eastAsia="zh-CN"/>
+        </w:rPr>
+        <w:t>clude()</w:t>
+      </w:r>
+      <w:r>
+        <w:rPr>
+          <w:rFonts w:hint="eastAsia"/>
+          <w:lang w:val="en" w:eastAsia="zh-CN"/>
+        </w:rPr>
+        <w:t>，以便从当前build目录下输出targets 供外部的工程使用</w:t>
+      </w:r>
+      <w:r>
+        <w:rPr>
+          <w:rFonts w:hint="default"/>
+          <w:lang w:val="en" w:eastAsia="zh-CN"/>
+        </w:rPr>
+        <w:t>;</w:t>
+      </w:r>
+      <w:r>
+        <w:rPr>
+          <w:rFonts w:hint="eastAsia"/>
+          <w:lang w:val="en" w:eastAsia="zh-CN"/>
+        </w:rPr>
+        <w:t>在交叉编译时期，对构建在本机上的可运行的执行工具然后导入到另一个目标平台上的工程进行编译，这是非常有用的；如果</w:t>
+      </w:r>
+      <w:r>
+        <w:rPr>
+          <w:rFonts w:hint="eastAsia"/>
+          <w:lang w:val="en-US" w:eastAsia="zh-CN"/>
+        </w:rPr>
+        <w:t>N</w:t>
+      </w:r>
+      <w:r>
+        <w:rPr>
+          <w:rFonts w:hint="default"/>
+          <w:lang w:val="en" w:eastAsia="zh-CN"/>
+        </w:rPr>
+        <w:t>AMESPACE</w:t>
+      </w:r>
+      <w:r>
+        <w:rPr>
+          <w:rFonts w:hint="eastAsia"/>
+          <w:lang w:val="en" w:eastAsia="zh-CN"/>
+        </w:rPr>
+        <w:t>选项被设置，将作为</w:t>
       </w:r>
       <w:r>
         <w:rPr>
@@ -21986,72 +22097,170 @@
       <w:r>
         <w:rPr>
           <w:rFonts w:hint="eastAsia"/>
-          <w:lang w:val="en-US" w:eastAsia="zh-CN"/>
-        </w:rPr>
-        <w:t>s</w:t>
-      </w:r>
-      <w:r>
-        <w:rPr>
-          <w:rFonts w:hint="default"/>
-          <w:lang w:val="en" w:eastAsia="zh-CN"/>
-        </w:rPr>
-        <w:t xml:space="preserve"> </w:t>
-      </w:r>
-      <w:r>
-        <w:rPr>
-          <w:rFonts w:hint="eastAsia"/>
-          <w:lang w:val="en" w:eastAsia="zh-CN"/>
-        </w:rPr>
-        <w:t>供外部的工程使用；创建一个名称为</w:t>
-      </w:r>
-      <w:r>
-        <w:rPr>
-          <w:rFonts w:hint="default"/>
-          <w:lang w:val="en" w:eastAsia="zh-CN"/>
-        </w:rPr>
-        <w:t>&lt;filename&gt;</w:t>
-      </w:r>
-      <w:r>
-        <w:rPr>
-          <w:rFonts w:hint="eastAsia"/>
-          <w:lang w:val="en" w:eastAsia="zh-CN"/>
-        </w:rPr>
-        <w:t>包含在外部工程的文件，以便导入当前工程构建树下面的</w:t>
-      </w:r>
-      <w:r>
-        <w:rPr>
-          <w:rFonts w:hint="default"/>
-          <w:lang w:val="en" w:eastAsia="zh-CN"/>
-        </w:rPr>
-        <w:t>targets;</w:t>
-      </w:r>
-      <w:r>
-        <w:rPr>
-          <w:rFonts w:hint="eastAsia"/>
-          <w:lang w:val="en" w:eastAsia="zh-CN"/>
-        </w:rPr>
-        <w:t>在交叉编译时期，对构建在本机上的可运行的执行工具然后导入到另一个目标平台上的工程进行编译，这是非常有用的；如果</w:t>
-      </w:r>
-      <w:r>
-        <w:rPr>
-          <w:rFonts w:hint="eastAsia"/>
-          <w:lang w:val="en-US" w:eastAsia="zh-CN"/>
-        </w:rPr>
-        <w:t>N</w:t>
-      </w:r>
-      <w:r>
-        <w:rPr>
-          <w:rFonts w:hint="default"/>
-          <w:lang w:val="en" w:eastAsia="zh-CN"/>
-        </w:rPr>
-        <w:t>AMESPACE</w:t>
-      </w:r>
-      <w:r>
-        <w:rPr>
-          <w:rFonts w:hint="eastAsia"/>
-          <w:lang w:val="en" w:eastAsia="zh-CN"/>
-        </w:rPr>
-        <w:t>选项被设置，将作为</w:t>
+          <w:lang w:val="en" w:eastAsia="zh-CN"/>
+        </w:rPr>
+        <w:t>的</w:t>
+      </w:r>
+      <w:bookmarkStart w:id="255" w:name="_GoBack"/>
+      <w:bookmarkEnd w:id="255"/>
+      <w:r>
+        <w:rPr>
+          <w:rFonts w:hint="eastAsia"/>
+          <w:lang w:val="en" w:eastAsia="zh-CN"/>
+        </w:rPr>
+        <w:t>前缀写到文件中；</w:t>
+      </w:r>
+    </w:p>
+    <w:p>
+      <w:pPr>
+        <w:rPr>
+          <w:rFonts w:hint="eastAsia"/>
+          <w:lang w:val="en" w:eastAsia="zh-CN"/>
+        </w:rPr>
+      </w:pPr>
+    </w:p>
+    <w:p>
+      <w:pPr>
+        <w:rPr>
+          <w:rFonts w:hint="eastAsia"/>
+          <w:lang w:val="en" w:eastAsia="zh-CN"/>
+        </w:rPr>
+      </w:pPr>
+      <w:r>
+        <w:rPr>
+          <w:rFonts w:hint="eastAsia"/>
+          <w:lang w:val="en-US" w:eastAsia="zh-CN"/>
+        </w:rPr>
+        <w:t>Ta</w:t>
+      </w:r>
+      <w:r>
+        <w:rPr>
+          <w:rFonts w:hint="default"/>
+          <w:lang w:val="en" w:eastAsia="zh-CN"/>
+        </w:rPr>
+        <w:t>rget</w:t>
+      </w:r>
+      <w:r>
+        <w:rPr>
+          <w:rFonts w:hint="eastAsia"/>
+          <w:lang w:val="en" w:eastAsia="zh-CN"/>
+        </w:rPr>
+        <w:t>的安装与使用</w:t>
+      </w:r>
+      <w:r>
+        <w:rPr>
+          <w:rFonts w:hint="eastAsia"/>
+          <w:lang w:val="en-US" w:eastAsia="zh-CN"/>
+        </w:rPr>
+        <w:t>insta</w:t>
+      </w:r>
+      <w:r>
+        <w:rPr>
+          <w:rFonts w:hint="default"/>
+          <w:lang w:val="en" w:eastAsia="zh-CN"/>
+        </w:rPr>
+        <w:t>ll(TARGETS)</w:t>
+      </w:r>
+      <w:r>
+        <w:rPr>
+          <w:rFonts w:hint="eastAsia"/>
+          <w:lang w:val="en" w:eastAsia="zh-CN"/>
+        </w:rPr>
+        <w:t>命令中的</w:t>
+      </w:r>
+      <w:r>
+        <w:rPr>
+          <w:rFonts w:hint="eastAsia"/>
+          <w:lang w:val="en-US" w:eastAsia="zh-CN"/>
+        </w:rPr>
+        <w:t>EX</w:t>
+      </w:r>
+      <w:r>
+        <w:rPr>
+          <w:rFonts w:hint="default"/>
+          <w:lang w:val="en" w:eastAsia="zh-CN"/>
+        </w:rPr>
+        <w:t>PORT</w:t>
+      </w:r>
+      <w:r>
+        <w:rPr>
+          <w:rFonts w:hint="eastAsia"/>
+          <w:lang w:val="en" w:eastAsia="zh-CN"/>
+        </w:rPr>
+        <w:t>选项导出的名字相关联；</w:t>
+      </w:r>
+    </w:p>
+    <w:p>
+      <w:pPr>
+        <w:rPr>
+          <w:rFonts w:hint="eastAsia"/>
+          <w:lang w:val="en" w:eastAsia="zh-CN"/>
+        </w:rPr>
+      </w:pPr>
+    </w:p>
+    <w:p>
+      <w:pPr>
+        <w:rPr>
+          <w:rFonts w:hint="eastAsia"/>
+          <w:lang w:val="en" w:eastAsia="zh-CN"/>
+        </w:rPr>
+      </w:pPr>
+      <w:r>
+        <w:rPr>
+          <w:rFonts w:hint="eastAsia"/>
+          <w:lang w:val="en" w:eastAsia="zh-CN"/>
+        </w:rPr>
+        <w:t>通过</w:t>
+      </w:r>
+      <w:r>
+        <w:rPr>
+          <w:rFonts w:hint="eastAsia"/>
+          <w:lang w:val="en-US" w:eastAsia="zh-CN"/>
+        </w:rPr>
+        <w:t>ex</w:t>
+      </w:r>
+      <w:r>
+        <w:rPr>
+          <w:rFonts w:hint="default"/>
+          <w:lang w:val="en" w:eastAsia="zh-CN"/>
+        </w:rPr>
+        <w:t>port(EXPORT)</w:t>
+      </w:r>
+      <w:r>
+        <w:rPr>
+          <w:rFonts w:hint="eastAsia"/>
+          <w:lang w:val="en" w:eastAsia="zh-CN"/>
+        </w:rPr>
+        <w:t>命令产生的文件指向特定的构建树并且永远不应该被安装；参考</w:t>
+      </w:r>
+    </w:p>
+    <w:p>
+      <w:pPr>
+        <w:rPr>
+          <w:rFonts w:hint="default"/>
+          <w:lang w:val="en" w:eastAsia="zh-CN"/>
+        </w:rPr>
+      </w:pPr>
+      <w:r>
+        <w:rPr>
+          <w:rFonts w:hint="eastAsia"/>
+          <w:lang w:val="en-US" w:eastAsia="zh-CN"/>
+        </w:rPr>
+        <w:t>insta</w:t>
+      </w:r>
+      <w:r>
+        <w:rPr>
+          <w:rFonts w:hint="default"/>
+          <w:lang w:val="en" w:eastAsia="zh-CN"/>
+        </w:rPr>
+        <w:t>ll(EXPORT)</w:t>
+      </w:r>
+      <w:r>
+        <w:rPr>
+          <w:rFonts w:hint="eastAsia"/>
+          <w:lang w:val="en" w:eastAsia="zh-CN"/>
+        </w:rPr>
+        <w:t>命令从安装树中导出</w:t>
       </w:r>
       <w:r>
         <w:rPr>
@@ -22065,179 +22274,6 @@
           <w:rFonts w:hint="default"/>
           <w:lang w:val="en" w:eastAsia="zh-CN"/>
         </w:rPr>
-        <w:t>get</w:t>
-      </w:r>
-      <w:r>
-        <w:rPr>
-          <w:rFonts w:hint="eastAsia"/>
-          <w:lang w:val="en" w:eastAsia="zh-CN"/>
-        </w:rPr>
-        <w:t>的前缀写到文件中；</w:t>
-      </w:r>
-    </w:p>
-    <w:p>
-      <w:pPr>
-        <w:rPr>
-          <w:rFonts w:hint="eastAsia"/>
-          <w:lang w:val="en" w:eastAsia="zh-CN"/>
-        </w:rPr>
-      </w:pPr>
-    </w:p>
-    <w:p>
-      <w:pPr>
-        <w:rPr>
-          <w:rFonts w:hint="eastAsia"/>
-          <w:lang w:val="en" w:eastAsia="zh-CN"/>
-        </w:rPr>
-      </w:pPr>
-      <w:r>
-        <w:rPr>
-          <w:rFonts w:hint="eastAsia"/>
-          <w:lang w:val="en-US" w:eastAsia="zh-CN"/>
-        </w:rPr>
-        <w:t>Ta</w:t>
-      </w:r>
-      <w:r>
-        <w:rPr>
-          <w:rFonts w:hint="default"/>
-          <w:lang w:val="en" w:eastAsia="zh-CN"/>
-        </w:rPr>
-        <w:t>rget</w:t>
-      </w:r>
-      <w:r>
-        <w:rPr>
-          <w:rFonts w:hint="eastAsia"/>
-          <w:lang w:val="en" w:eastAsia="zh-CN"/>
-        </w:rPr>
-        <w:t>的安装与使用</w:t>
-      </w:r>
-      <w:r>
-        <w:rPr>
-          <w:rFonts w:hint="eastAsia"/>
-          <w:lang w:val="en-US" w:eastAsia="zh-CN"/>
-        </w:rPr>
-        <w:t>insta</w:t>
-      </w:r>
-      <w:r>
-        <w:rPr>
-          <w:rFonts w:hint="default"/>
-          <w:lang w:val="en" w:eastAsia="zh-CN"/>
-        </w:rPr>
-        <w:t>ll(TARGETS)</w:t>
-      </w:r>
-      <w:r>
-        <w:rPr>
-          <w:rFonts w:hint="eastAsia"/>
-          <w:lang w:val="en" w:eastAsia="zh-CN"/>
-        </w:rPr>
-        <w:t>命令中的</w:t>
-      </w:r>
-      <w:r>
-        <w:rPr>
-          <w:rFonts w:hint="eastAsia"/>
-          <w:lang w:val="en-US" w:eastAsia="zh-CN"/>
-        </w:rPr>
-        <w:t>EX</w:t>
-      </w:r>
-      <w:r>
-        <w:rPr>
-          <w:rFonts w:hint="default"/>
-          <w:lang w:val="en" w:eastAsia="zh-CN"/>
-        </w:rPr>
-        <w:t>PORT</w:t>
-      </w:r>
-      <w:r>
-        <w:rPr>
-          <w:rFonts w:hint="eastAsia"/>
-          <w:lang w:val="en" w:eastAsia="zh-CN"/>
-        </w:rPr>
-        <w:t>选项导出的名字相关联；</w:t>
-      </w:r>
-    </w:p>
-    <w:p>
-      <w:pPr>
-        <w:rPr>
-          <w:rFonts w:hint="eastAsia"/>
-          <w:lang w:val="en" w:eastAsia="zh-CN"/>
-        </w:rPr>
-      </w:pPr>
-    </w:p>
-    <w:p>
-      <w:pPr>
-        <w:rPr>
-          <w:rFonts w:hint="eastAsia"/>
-          <w:lang w:val="en" w:eastAsia="zh-CN"/>
-        </w:rPr>
-      </w:pPr>
-      <w:r>
-        <w:rPr>
-          <w:rFonts w:hint="eastAsia"/>
-          <w:lang w:val="en" w:eastAsia="zh-CN"/>
-        </w:rPr>
-        <w:t>通过</w:t>
-      </w:r>
-      <w:r>
-        <w:rPr>
-          <w:rFonts w:hint="eastAsia"/>
-          <w:lang w:val="en-US" w:eastAsia="zh-CN"/>
-        </w:rPr>
-        <w:t>ex</w:t>
-      </w:r>
-      <w:r>
-        <w:rPr>
-          <w:rFonts w:hint="default"/>
-          <w:lang w:val="en" w:eastAsia="zh-CN"/>
-        </w:rPr>
-        <w:t>port(EXPORT)</w:t>
-      </w:r>
-      <w:r>
-        <w:rPr>
-          <w:rFonts w:hint="eastAsia"/>
-          <w:lang w:val="en" w:eastAsia="zh-CN"/>
-        </w:rPr>
-        <w:t>命令产生的文件指向特定的构建树并且永远不应该被安装；参考</w:t>
-      </w:r>
-    </w:p>
-    <w:p>
-      <w:pPr>
-        <w:rPr>
-          <w:rFonts w:hint="default"/>
-          <w:lang w:val="en" w:eastAsia="zh-CN"/>
-        </w:rPr>
-      </w:pPr>
-      <w:r>
-        <w:rPr>
-          <w:rFonts w:hint="eastAsia"/>
-          <w:lang w:val="en-US" w:eastAsia="zh-CN"/>
-        </w:rPr>
-        <w:t>insta</w:t>
-      </w:r>
-      <w:r>
-        <w:rPr>
-          <w:rFonts w:hint="default"/>
-          <w:lang w:val="en" w:eastAsia="zh-CN"/>
-        </w:rPr>
-        <w:t>ll(EXPORT)</w:t>
-      </w:r>
-      <w:r>
-        <w:rPr>
-          <w:rFonts w:hint="eastAsia"/>
-          <w:lang w:val="en" w:eastAsia="zh-CN"/>
-        </w:rPr>
-        <w:t>命令从安装树中导出</w:t>
-      </w:r>
-      <w:r>
-        <w:rPr>
-          <w:rFonts w:hint="eastAsia"/>
-          <w:lang w:val="en-US" w:eastAsia="zh-CN"/>
-        </w:rPr>
-        <w:t>tar</w:t>
-      </w:r>
-      <w:r>
-        <w:rPr>
-          <w:rFonts w:hint="default"/>
-          <w:lang w:val="en" w:eastAsia="zh-CN"/>
-        </w:rPr>
         <w:t>gets;</w:t>
       </w:r>
     </w:p>
@@ -22281,10 +22317,10 @@
           <w:lang w:val="en" w:eastAsia="zh-CN"/>
         </w:rPr>
       </w:pPr>
-      <w:bookmarkStart w:id="118" w:name="_Toc1967344457"/>
-      <w:bookmarkStart w:id="119" w:name="_Toc934877217"/>
-      <w:bookmarkStart w:id="120" w:name="_Toc2083938963_WPSOffice_Level2"/>
-      <w:bookmarkStart w:id="121" w:name="_Toc898576321"/>
+      <w:bookmarkStart w:id="118" w:name="_Toc898576321"/>
+      <w:bookmarkStart w:id="119" w:name="_Toc2083938963_WPSOffice_Level2"/>
+      <w:bookmarkStart w:id="120" w:name="_Toc1967344457"/>
+      <w:bookmarkStart w:id="121" w:name="_Toc934877217"/>
       <w:r>
         <w:rPr>
           <w:rFonts w:hint="default"/>
@@ -22322,10 +22358,10 @@
         </w:rPr>
       </w:pPr>
       <w:bookmarkStart w:id="122" w:name="_Toc649042822"/>
-      <w:bookmarkStart w:id="123" w:name="_Toc1540020904"/>
-      <w:bookmarkStart w:id="124" w:name="_Toc1630608026_WPSOffice_Level1"/>
-      <w:bookmarkStart w:id="125" w:name="_Toc1464055007"/>
-      <w:bookmarkStart w:id="126" w:name="_Toc582520398"/>
+      <w:bookmarkStart w:id="123" w:name="_Toc582520398"/>
+      <w:bookmarkStart w:id="124" w:name="_Toc1464055007"/>
+      <w:bookmarkStart w:id="125" w:name="_Toc1630608026_WPSOffice_Level1"/>
+      <w:bookmarkStart w:id="126" w:name="_Toc1540020904"/>
       <w:r>
         <w:rPr>
           <w:rFonts w:hint="eastAsia"/>
@@ -22351,13 +22387,13 @@
           <w:lang w:val="en" w:eastAsia="zh-CN"/>
         </w:rPr>
       </w:pPr>
-      <w:bookmarkStart w:id="127" w:name="_Toc1377197270_WPSOffice_Level2"/>
+      <w:bookmarkStart w:id="127" w:name="_Toc1823159256_WPSOffice_Level2"/>
       <w:bookmarkStart w:id="128" w:name="_Toc1807792247_WPSOffice_Level2"/>
-      <w:bookmarkStart w:id="129" w:name="_Toc1823159256_WPSOffice_Level2"/>
-      <w:bookmarkStart w:id="130" w:name="_Toc1755750955"/>
-      <w:bookmarkStart w:id="131" w:name="_Toc723042271"/>
-      <w:bookmarkStart w:id="132" w:name="_Toc1929913319"/>
-      <w:bookmarkStart w:id="133" w:name="_Toc522661206"/>
+      <w:bookmarkStart w:id="129" w:name="_Toc1377197270_WPSOffice_Level2"/>
+      <w:bookmarkStart w:id="130" w:name="_Toc522661206"/>
+      <w:bookmarkStart w:id="131" w:name="_Toc1929913319"/>
+      <w:bookmarkStart w:id="132" w:name="_Toc723042271"/>
+      <w:bookmarkStart w:id="133" w:name="_Toc1755750955"/>
       <w:r>
         <w:rPr>
           <w:rFonts w:hint="default"/>
@@ -23204,12 +23240,12 @@
           <w:lang w:val="en" w:eastAsia="zh-CN"/>
         </w:rPr>
       </w:pPr>
-      <w:bookmarkStart w:id="134" w:name="_Toc1526871278_WPSOffice_Level2"/>
-      <w:bookmarkStart w:id="135" w:name="_Toc1514858368"/>
+      <w:bookmarkStart w:id="134" w:name="_Toc575113449_WPSOffice_Level2"/>
+      <w:bookmarkStart w:id="135" w:name="_Toc1964932497"/>
       <w:bookmarkStart w:id="136" w:name="_Toc322715095_WPSOffice_Level2"/>
-      <w:bookmarkStart w:id="137" w:name="_Toc1964932497"/>
-      <w:bookmarkStart w:id="138" w:name="_Toc63917057"/>
-      <w:bookmarkStart w:id="139" w:name="_Toc575113449_WPSOffice_Level2"/>
+      <w:bookmarkStart w:id="137" w:name="_Toc1526871278_WPSOffice_Level2"/>
+      <w:bookmarkStart w:id="138" w:name="_Toc1514858368"/>
+      <w:bookmarkStart w:id="139" w:name="_Toc63917057"/>
       <w:bookmarkStart w:id="140" w:name="_Toc819140302"/>
       <w:r>
         <w:rPr>
@@ -23972,13 +24008,13 @@
           <w:lang w:val="en"/>
         </w:rPr>
       </w:pPr>
-      <w:bookmarkStart w:id="141" w:name="_Toc62114878_WPSOffice_Level2"/>
-      <w:bookmarkStart w:id="142" w:name="_Toc95004324"/>
-      <w:bookmarkStart w:id="143" w:name="_Toc917772861"/>
-      <w:bookmarkStart w:id="144" w:name="_Toc1657840115_WPSOffice_Level2"/>
+      <w:bookmarkStart w:id="141" w:name="_Toc917772861"/>
+      <w:bookmarkStart w:id="142" w:name="_Toc1657840115_WPSOffice_Level2"/>
+      <w:bookmarkStart w:id="143" w:name="_Toc1342099030"/>
+      <w:bookmarkStart w:id="144" w:name="_Toc95004324"/>
       <w:bookmarkStart w:id="145" w:name="_Toc2051108589"/>
-      <w:bookmarkStart w:id="146" w:name="_Toc837024584_WPSOffice_Level2"/>
-      <w:bookmarkStart w:id="147" w:name="_Toc1342099030"/>
+      <w:bookmarkStart w:id="146" w:name="_Toc62114878_WPSOffice_Level2"/>
+      <w:bookmarkStart w:id="147" w:name="_Toc837024584_WPSOffice_Level2"/>
       <w:r>
         <w:rPr>
           <w:rFonts w:hint="default"/>
@@ -24410,13 +24446,13 @@
           <w:lang w:val="en" w:eastAsia="zh-CN"/>
         </w:rPr>
       </w:pPr>
-      <w:bookmarkStart w:id="148" w:name="_Toc879245902_WPSOffice_Level2"/>
-      <w:bookmarkStart w:id="149" w:name="_Toc615026118"/>
-      <w:bookmarkStart w:id="150" w:name="_Toc1658198908"/>
+      <w:bookmarkStart w:id="148" w:name="_Toc615026118"/>
+      <w:bookmarkStart w:id="149" w:name="_Toc1658198908"/>
+      <w:bookmarkStart w:id="150" w:name="_Toc391194006"/>
       <w:bookmarkStart w:id="151" w:name="_Toc2086341443"/>
       <w:bookmarkStart w:id="152" w:name="_Toc1984984891_WPSOffice_Level2"/>
       <w:bookmarkStart w:id="153" w:name="_Toc1762502830_WPSOffice_Level2"/>
-      <w:bookmarkStart w:id="154" w:name="_Toc391194006"/>
+      <w:bookmarkStart w:id="154" w:name="_Toc879245902_WPSOffice_Level2"/>
       <w:r>
         <w:rPr>
           <w:rFonts w:hint="default"/>
@@ -25352,13 +25388,13 @@
           <w:lang w:val="en" w:eastAsia="zh-CN"/>
         </w:rPr>
       </w:pPr>
-      <w:bookmarkStart w:id="155" w:name="_Toc1091762839_WPSOffice_Level2"/>
-      <w:bookmarkStart w:id="156" w:name="_Toc2097654239_WPSOffice_Level2"/>
-      <w:bookmarkStart w:id="157" w:name="_Toc876808048"/>
+      <w:bookmarkStart w:id="155" w:name="_Toc1413634959"/>
+      <w:bookmarkStart w:id="156" w:name="_Toc799998087"/>
+      <w:bookmarkStart w:id="157" w:name="_Toc319326497"/>
       <w:bookmarkStart w:id="158" w:name="_Toc1365241007_WPSOffice_Level2"/>
-      <w:bookmarkStart w:id="159" w:name="_Toc799998087"/>
-      <w:bookmarkStart w:id="160" w:name="_Toc1413634959"/>
-      <w:bookmarkStart w:id="161" w:name="_Toc319326497"/>
+      <w:bookmarkStart w:id="159" w:name="_Toc876808048"/>
+      <w:bookmarkStart w:id="160" w:name="_Toc1091762839_WPSOffice_Level2"/>
+      <w:bookmarkStart w:id="161" w:name="_Toc2097654239_WPSOffice_Level2"/>
       <w:r>
         <w:rPr>
           <w:rFonts w:hint="default"/>
@@ -26906,12 +26942,12 @@
         </w:rPr>
       </w:pPr>
       <w:bookmarkStart w:id="162" w:name="_Toc627130486_WPSOffice_Level2"/>
-      <w:bookmarkStart w:id="163" w:name="_Toc2032006920_WPSOffice_Level2"/>
-      <w:bookmarkStart w:id="164" w:name="_Toc2147065137_WPSOffice_Level2"/>
+      <w:bookmarkStart w:id="163" w:name="_Toc998442830"/>
+      <w:bookmarkStart w:id="164" w:name="_Toc548827297"/>
       <w:bookmarkStart w:id="165" w:name="_Toc1366998430"/>
       <w:bookmarkStart w:id="166" w:name="_Toc404219917"/>
-      <w:bookmarkStart w:id="167" w:name="_Toc548827297"/>
-      <w:bookmarkStart w:id="168" w:name="_Toc998442830"/>
+      <w:bookmarkStart w:id="167" w:name="_Toc2147065137_WPSOffice_Level2"/>
+      <w:bookmarkStart w:id="168" w:name="_Toc2032006920_WPSOffice_Level2"/>
       <w:r>
         <w:rPr>
           <w:rFonts w:hint="default"/>
@@ -27132,12 +27168,12 @@
         </w:rPr>
       </w:pPr>
       <w:bookmarkStart w:id="169" w:name="_Toc789943360_WPSOffice_Level2"/>
-      <w:bookmarkStart w:id="170" w:name="_Toc976542255"/>
-      <w:bookmarkStart w:id="171" w:name="_Toc942308153"/>
-      <w:bookmarkStart w:id="172" w:name="_Toc709002932_WPSOffice_Level2"/>
+      <w:bookmarkStart w:id="170" w:name="_Toc1920006720_WPSOffice_Level2"/>
+      <w:bookmarkStart w:id="171" w:name="_Toc709002932_WPSOffice_Level2"/>
+      <w:bookmarkStart w:id="172" w:name="_Toc1861277961"/>
       <w:bookmarkStart w:id="173" w:name="_Toc842388953"/>
-      <w:bookmarkStart w:id="174" w:name="_Toc1920006720_WPSOffice_Level2"/>
-      <w:bookmarkStart w:id="175" w:name="_Toc1861277961"/>
+      <w:bookmarkStart w:id="174" w:name="_Toc942308153"/>
+      <w:bookmarkStart w:id="175" w:name="_Toc976542255"/>
       <w:r>
         <w:rPr>
           <w:rFonts w:hint="default"/>
@@ -27440,10 +27476,10 @@
           <w:lang w:val="en" w:eastAsia="zh-CN"/>
         </w:rPr>
       </w:pPr>
-      <w:bookmarkStart w:id="176" w:name="_Toc1843936397_WPSOffice_Level2"/>
-      <w:bookmarkStart w:id="177" w:name="_Toc672752812"/>
-      <w:bookmarkStart w:id="178" w:name="_Toc2045690109"/>
-      <w:bookmarkStart w:id="179" w:name="_Toc1864330046"/>
+      <w:bookmarkStart w:id="176" w:name="_Toc2045690109"/>
+      <w:bookmarkStart w:id="177" w:name="_Toc1864330046"/>
+      <w:bookmarkStart w:id="178" w:name="_Toc1843936397_WPSOffice_Level2"/>
+      <w:bookmarkStart w:id="179" w:name="_Toc672752812"/>
       <w:r>
         <w:rPr>
           <w:rFonts w:hint="eastAsia"/>
@@ -27497,10 +27533,10 @@
           <w:lang w:val="en" w:eastAsia="zh-CN"/>
         </w:rPr>
       </w:pPr>
-      <w:bookmarkStart w:id="180" w:name="_Toc882931305"/>
-      <w:bookmarkStart w:id="181" w:name="_Toc1989138167"/>
-      <w:bookmarkStart w:id="182" w:name="_Toc1730994291_WPSOffice_Level2"/>
-      <w:bookmarkStart w:id="183" w:name="_Toc730589380"/>
+      <w:bookmarkStart w:id="180" w:name="_Toc1730994291_WPSOffice_Level2"/>
+      <w:bookmarkStart w:id="181" w:name="_Toc882931305"/>
+      <w:bookmarkStart w:id="182" w:name="_Toc730589380"/>
+      <w:bookmarkStart w:id="183" w:name="_Toc1989138167"/>
       <w:r>
         <w:rPr>
           <w:rFonts w:hint="default"/>
@@ -27925,10 +27961,10 @@
           <w:lang w:val="en" w:eastAsia="zh-CN"/>
         </w:rPr>
       </w:pPr>
-      <w:bookmarkStart w:id="188" w:name="_Toc375894387"/>
-      <w:bookmarkStart w:id="189" w:name="_Toc821014789"/>
-      <w:bookmarkStart w:id="190" w:name="_Toc1250741475_WPSOffice_Level2"/>
-      <w:bookmarkStart w:id="191" w:name="_Toc1132115293"/>
+      <w:bookmarkStart w:id="188" w:name="_Toc1250741475_WPSOffice_Level2"/>
+      <w:bookmarkStart w:id="189" w:name="_Toc375894387"/>
+      <w:bookmarkStart w:id="190" w:name="_Toc1132115293"/>
+      <w:bookmarkStart w:id="191" w:name="_Toc821014789"/>
       <w:r>
         <w:rPr>
           <w:rFonts w:hint="eastAsia"/>
@@ -28510,10 +28546,10 @@
           <w:lang w:val="en" w:eastAsia="zh-CN"/>
         </w:rPr>
       </w:pPr>
-      <w:bookmarkStart w:id="192" w:name="_Toc2137411329"/>
-      <w:bookmarkStart w:id="193" w:name="_Toc651224837"/>
-      <w:bookmarkStart w:id="194" w:name="_Toc1214118669_WPSOffice_Level2"/>
-      <w:bookmarkStart w:id="195" w:name="_Toc563348141"/>
+      <w:bookmarkStart w:id="192" w:name="_Toc563348141"/>
+      <w:bookmarkStart w:id="193" w:name="_Toc1214118669_WPSOffice_Level2"/>
+      <w:bookmarkStart w:id="194" w:name="_Toc651224837"/>
+      <w:bookmarkStart w:id="195" w:name="_Toc2137411329"/>
       <w:r>
         <w:rPr>
           <w:rFonts w:hint="default"/>
@@ -29273,8 +29309,8 @@
       </w:pPr>
       <w:bookmarkStart w:id="204" w:name="_Toc15370703"/>
       <w:bookmarkStart w:id="205" w:name="_Toc2122710926_WPSOffice_Level2"/>
-      <w:bookmarkStart w:id="206" w:name="_Toc1509962592"/>
-      <w:bookmarkStart w:id="207" w:name="_Toc1099699449"/>
+      <w:bookmarkStart w:id="206" w:name="_Toc1099699449"/>
+      <w:bookmarkStart w:id="207" w:name="_Toc1509962592"/>
       <w:r>
         <w:rPr>
           <w:rFonts w:hint="default"/>
@@ -29300,10 +29336,10 @@
           <w:lang w:val="en" w:eastAsia="zh-CN"/>
         </w:rPr>
       </w:pPr>
-      <w:bookmarkStart w:id="208" w:name="_Toc1309371188"/>
-      <w:bookmarkStart w:id="209" w:name="_Toc313204638"/>
-      <w:bookmarkStart w:id="210" w:name="_Toc1072503136_WPSOffice_Level3"/>
-      <w:bookmarkStart w:id="211" w:name="_Toc1594230960"/>
+      <w:bookmarkStart w:id="208" w:name="_Toc1072503136_WPSOffice_Level3"/>
+      <w:bookmarkStart w:id="209" w:name="_Toc1594230960"/>
+      <w:bookmarkStart w:id="210" w:name="_Toc1309371188"/>
+      <w:bookmarkStart w:id="211" w:name="_Toc313204638"/>
       <w:r>
         <w:rPr>
           <w:rFonts w:hint="default"/>
@@ -29394,8 +29430,8 @@
           <w:lang w:val="en" w:eastAsia="zh-CN"/>
         </w:rPr>
       </w:pPr>
-      <w:bookmarkStart w:id="214" w:name="_Toc807929063"/>
-      <w:bookmarkStart w:id="215" w:name="_Toc2062350468"/>
+      <w:bookmarkStart w:id="214" w:name="_Toc2062350468"/>
+      <w:bookmarkStart w:id="215" w:name="_Toc807929063"/>
       <w:r>
         <w:rPr>
           <w:rFonts w:hint="default"/>
@@ -29830,8 +29866,8 @@
           <w:lang w:val="en" w:eastAsia="zh-CN"/>
         </w:rPr>
       </w:pPr>
-      <w:bookmarkStart w:id="218" w:name="_Toc1522956979"/>
-      <w:bookmarkStart w:id="219" w:name="_Toc910459770"/>
+      <w:bookmarkStart w:id="218" w:name="_Toc910459770"/>
+      <w:bookmarkStart w:id="219" w:name="_Toc1522956979"/>
       <w:r>
         <w:rPr>
           <w:rFonts w:hint="eastAsia"/>
@@ -30509,10 +30545,10 @@
           <w:lang w:val="en" w:eastAsia="zh-CN"/>
         </w:rPr>
       </w:pPr>
-      <w:bookmarkStart w:id="222" w:name="_Toc582423514_WPSOffice_Level2"/>
-      <w:bookmarkStart w:id="223" w:name="_Toc1014535628"/>
-      <w:bookmarkStart w:id="224" w:name="_Toc499783998"/>
-      <w:bookmarkStart w:id="225" w:name="_Toc30654621"/>
+      <w:bookmarkStart w:id="222" w:name="_Toc499783998"/>
+      <w:bookmarkStart w:id="223" w:name="_Toc30654621"/>
+      <w:bookmarkStart w:id="224" w:name="_Toc582423514_WPSOffice_Level2"/>
+      <w:bookmarkStart w:id="225" w:name="_Toc1014535628"/>
       <w:r>
         <w:rPr>
           <w:rFonts w:hint="eastAsia"/>
@@ -31280,10 +31316,10 @@
           <w:lang w:val="en" w:eastAsia="zh-CN"/>
         </w:rPr>
       </w:pPr>
-      <w:bookmarkStart w:id="226" w:name="_Toc527522461_WPSOffice_Level2"/>
-      <w:bookmarkStart w:id="227" w:name="_Toc233802721"/>
-      <w:bookmarkStart w:id="228" w:name="_Toc237242240"/>
-      <w:bookmarkStart w:id="229" w:name="_Toc1781912692"/>
+      <w:bookmarkStart w:id="226" w:name="_Toc233802721"/>
+      <w:bookmarkStart w:id="227" w:name="_Toc1781912692"/>
+      <w:bookmarkStart w:id="228" w:name="_Toc527522461_WPSOffice_Level2"/>
+      <w:bookmarkStart w:id="229" w:name="_Toc237242240"/>
       <w:r>
         <w:rPr>
           <w:rFonts w:hint="default"/>
@@ -36838,8 +36874,6 @@
         </w:rPr>
         <w:t>dule;</w:t>
       </w:r>
-      <w:bookmarkStart w:id="255" w:name="_GoBack"/>
-      <w:bookmarkEnd w:id="255"/>
     </w:p>
     <w:p>
       <w:pPr>

</xml_diff>